<commit_message>
6 hours to deadline
</commit_message>
<xml_diff>
--- a/個人申請/成功大學/學習檔案.docx
+++ b/個人申請/成功大學/學習檔案.docx
@@ -1006,6 +1006,8 @@
         </w:rPr>
         <w:t>啊」</w:t>
       </w:r>
+      <w:bookmarkStart w:id="0" w:name="_GoBack"/>
+      <w:bookmarkEnd w:id="0"/>
     </w:p>
     <w:p>
       <w:pPr>
@@ -1575,15 +1577,6 @@
     </w:p>
     <w:p>
       <w:pPr>
-        <w:widowControl/>
-        <w:spacing w:line="240" w:lineRule="auto"/>
-      </w:pPr>
-      <w:r>
-        <w:br w:type="page"/>
-      </w:r>
-    </w:p>
-    <w:p>
-      <w:pPr>
         <w:pStyle w:val="1"/>
       </w:pPr>
       <w:r>
@@ -2142,8 +2135,6 @@
         </w:rPr>
         <w:t>增廣見聞</w:t>
       </w:r>
-      <w:bookmarkStart w:id="0" w:name="_GoBack"/>
-      <w:bookmarkEnd w:id="0"/>
       <w:r>
         <w:rPr>
           <w:rFonts w:hint="eastAsia"/>
@@ -3908,7 +3899,7 @@
 </file>
 
 <file path=customXml/itemProps1.xml><?xml version="1.0" encoding="utf-8"?>
-<ds:datastoreItem xmlns:ds="http://schemas.openxmlformats.org/officeDocument/2006/customXml" ds:itemID="{D83603DC-3D53-4A18-B3B8-1FBB4DDD594D}">
+<ds:datastoreItem xmlns:ds="http://schemas.openxmlformats.org/officeDocument/2006/customXml" ds:itemID="{50A78406-AA15-4193-8CDC-396703EFBD4A}">
   <ds:schemaRefs>
     <ds:schemaRef ds:uri="http://schemas.openxmlformats.org/officeDocument/2006/bibliography"/>
   </ds:schemaRefs>

</xml_diff>